<commit_message>
minor changes in the area of synthesized design
</commit_message>
<xml_diff>
--- a/ESDCS_Project_Report.docx
+++ b/ESDCS_Project_Report.docx
@@ -573,7 +573,7 @@
           <w:noProof/>
         </w:rPr>
         <w:drawing>
-          <wp:inline distT="0" distB="0" distL="0" distR="0" wp14:anchorId="7B835B45" wp14:editId="4AC44786">
+          <wp:inline distT="0" distB="0" distL="0" distR="0" wp14:anchorId="7B835B45" wp14:editId="7F6D6873">
             <wp:extent cx="4570208" cy="2876308"/>
             <wp:effectExtent l="0" t="0" r="1905" b="635"/>
             <wp:docPr id="2104708600" name="Picture 9" descr="image"/>
@@ -657,7 +657,7 @@
           <w:noProof/>
         </w:rPr>
         <w:drawing>
-          <wp:inline distT="0" distB="0" distL="0" distR="0" wp14:anchorId="06C0E6C3" wp14:editId="38D939D7">
+          <wp:inline distT="0" distB="0" distL="0" distR="0" wp14:anchorId="06C0E6C3" wp14:editId="3178B967">
             <wp:extent cx="3877639" cy="3217762"/>
             <wp:effectExtent l="0" t="0" r="8890" b="1905"/>
             <wp:docPr id="1352279395" name="Picture 11" descr="image"/>
@@ -718,11 +718,42 @@
         </w:tabs>
       </w:pPr>
       <w:r>
-        <w:rPr>
-          <w:b/>
-          <w:bCs/>
-        </w:rPr>
-        <w:t xml:space="preserve">13366.234 </w:t>
+        <w:t xml:space="preserve">Area of synthesized design is </w:t>
+      </w:r>
+      <w:r>
+        <w:rPr>
+          <w:b/>
+          <w:bCs/>
+        </w:rPr>
+        <w:t>1336</w:t>
+      </w:r>
+      <w:r>
+        <w:rPr>
+          <w:b/>
+          <w:bCs/>
+        </w:rPr>
+        <w:t>7</w:t>
+      </w:r>
+      <w:r>
+        <w:rPr>
+          <w:b/>
+          <w:bCs/>
+        </w:rPr>
+        <w:t>.</w:t>
+      </w:r>
+      <w:r>
+        <w:rPr>
+          <w:b/>
+          <w:bCs/>
+        </w:rPr>
+        <w:t>298</w:t>
+      </w:r>
+      <w:r>
+        <w:rPr>
+          <w:b/>
+          <w:bCs/>
+        </w:rPr>
+        <w:t xml:space="preserve"> </w:t>
       </w:r>
       <w:r>
         <w:rPr>
@@ -833,7 +864,7 @@
           <w:noProof/>
         </w:rPr>
         <w:drawing>
-          <wp:inline distT="0" distB="0" distL="0" distR="0" wp14:anchorId="625B3A06" wp14:editId="23BED91A">
+          <wp:inline distT="0" distB="0" distL="0" distR="0" wp14:anchorId="625B3A06" wp14:editId="42FAFAEA">
             <wp:extent cx="3687523" cy="3177251"/>
             <wp:effectExtent l="0" t="0" r="8255" b="4445"/>
             <wp:docPr id="129584604" name="Picture 12" descr="image"/>
@@ -1348,20 +1379,11 @@
           <w:b/>
           <w:bCs/>
         </w:rPr>
+        <w:t xml:space="preserve"> MHz.</w:t>
+      </w:r>
+      <w:r>
         <w:t xml:space="preserve"> </w:t>
       </w:r>
-      <w:proofErr w:type="spellStart"/>
-      <w:r>
-        <w:rPr>
-          <w:b/>
-          <w:bCs/>
-        </w:rPr>
-        <w:t>MHz.</w:t>
-      </w:r>
-      <w:proofErr w:type="spellEnd"/>
-      <w:r>
-        <w:t xml:space="preserve"> </w:t>
-      </w:r>
     </w:p>
     <w:p>
       <w:pPr>
@@ -1393,31 +1415,23 @@
           <w:bCs/>
           <w:u w:val="single"/>
         </w:rPr>
-        <w:t xml:space="preserve">FF corner, </w:t>
-      </w:r>
-      <w:r>
-        <w:rPr>
+        <w:t>FF corner, 25</w:t>
+      </w:r>
+      <w:r>
+        <w:rPr>
+          <w:rFonts w:ascii="Cambria Math" w:hAnsi="Cambria Math"/>
           <w:b/>
           <w:bCs/>
           <w:u w:val="single"/>
         </w:rPr>
-        <w:t>25</w:t>
-      </w:r>
-      <w:r>
-        <w:rPr>
-          <w:rFonts w:ascii="Cambria Math" w:hAnsi="Cambria Math"/>
+        <w:t>℃</w:t>
+      </w:r>
+      <w:r>
+        <w:rPr>
           <w:b/>
           <w:bCs/>
           <w:u w:val="single"/>
         </w:rPr>
-        <w:t>℃</w:t>
-      </w:r>
-      <w:r>
-        <w:rPr>
-          <w:b/>
-          <w:bCs/>
-          <w:u w:val="single"/>
-        </w:rPr>
         <w:t xml:space="preserve"> , 1V</w:t>
       </w:r>
     </w:p>
@@ -1437,7 +1451,7 @@
           <w:noProof/>
         </w:rPr>
         <w:drawing>
-          <wp:inline distT="0" distB="0" distL="0" distR="0" wp14:anchorId="0A5D481F" wp14:editId="30EC9802">
+          <wp:inline distT="0" distB="0" distL="0" distR="0" wp14:anchorId="0A5D481F" wp14:editId="2B7858FF">
             <wp:extent cx="2974694" cy="3009958"/>
             <wp:effectExtent l="0" t="0" r="0" b="0"/>
             <wp:docPr id="1623547503" name="Picture 14" descr="image"/>
@@ -1903,10 +1917,7 @@
         </w:rPr>
       </w:pPr>
       <w:r>
-        <w:t xml:space="preserve">Power consumed at SS corner, </w:t>
-      </w:r>
-      <w:r>
-        <w:t>25</w:t>
+        <w:t>Power consumed at SS corner, 25</w:t>
       </w:r>
       <w:r>
         <w:rPr>
@@ -2204,23 +2215,7 @@
                 <w:b/>
                 <w:bCs/>
               </w:rPr>
-              <w:t xml:space="preserve"> (</w:t>
-            </w:r>
-            <w:proofErr w:type="spellStart"/>
-            <w:r>
-              <w:rPr>
-                <w:b/>
-                <w:bCs/>
-              </w:rPr>
-              <w:t>mW</w:t>
-            </w:r>
-            <w:proofErr w:type="spellEnd"/>
-            <w:r>
-              <w:rPr>
-                <w:b/>
-                <w:bCs/>
-              </w:rPr>
-              <w:t xml:space="preserve">) </w:t>
+              <w:t xml:space="preserve"> (mW) </w:t>
             </w:r>
           </w:p>
         </w:tc>
@@ -2291,23 +2286,7 @@
                 <w:b/>
                 <w:bCs/>
               </w:rPr>
-              <w:t xml:space="preserve"> (</w:t>
-            </w:r>
-            <w:proofErr w:type="spellStart"/>
-            <w:r>
-              <w:rPr>
-                <w:b/>
-                <w:bCs/>
-              </w:rPr>
-              <w:t>pJ</w:t>
-            </w:r>
-            <w:proofErr w:type="spellEnd"/>
-            <w:r>
-              <w:rPr>
-                <w:b/>
-                <w:bCs/>
-              </w:rPr>
-              <w:t>)</w:t>
+              <w:t xml:space="preserve"> (pJ)</w:t>
             </w:r>
           </w:p>
         </w:tc>
@@ -2414,10 +2393,7 @@
               <w:ind w:left="0"/>
             </w:pPr>
             <w:r>
-              <w:t>FF</w:t>
-            </w:r>
-            <w:r>
-              <w:t xml:space="preserve"> , 25</w:t>
+              <w:t>FF , 25</w:t>
             </w:r>
             <w:r>
               <w:rPr>
@@ -4382,7 +4358,7 @@
           <w:noProof/>
         </w:rPr>
         <w:drawing>
-          <wp:inline distT="0" distB="0" distL="0" distR="0" wp14:anchorId="6FE8465D" wp14:editId="4CCB9F22">
+          <wp:inline distT="0" distB="0" distL="0" distR="0" wp14:anchorId="6FE8465D" wp14:editId="5A027611">
             <wp:extent cx="4514127" cy="1634408"/>
             <wp:effectExtent l="0" t="0" r="1270" b="4445"/>
             <wp:docPr id="198618804" name="Picture 8" descr="Image"/>
@@ -4444,23 +4420,7 @@
         <w:jc w:val="both"/>
       </w:pPr>
       <w:r>
-        <w:t xml:space="preserve">Here as well only two signals </w:t>
-      </w:r>
-      <w:proofErr w:type="spellStart"/>
-      <w:r>
-        <w:t>in_real</w:t>
-      </w:r>
-      <w:proofErr w:type="spellEnd"/>
-      <w:r>
-        <w:t xml:space="preserve"> and </w:t>
-      </w:r>
-      <w:proofErr w:type="spellStart"/>
-      <w:r>
-        <w:t>in_imag</w:t>
-      </w:r>
-      <w:proofErr w:type="spellEnd"/>
-      <w:r>
-        <w:t xml:space="preserve"> are shown for brevity of block diagram.</w:t>
+        <w:t>Here as well only two signals in_real and in_imag are shown for brevity of block diagram.</w:t>
       </w:r>
     </w:p>
     <w:p>
@@ -4659,55 +4619,7 @@
         <w:t>egisters</w:t>
       </w:r>
       <w:r>
-        <w:t xml:space="preserve"> </w:t>
-      </w:r>
-      <w:proofErr w:type="spellStart"/>
-      <w:r>
-        <w:t>g_real</w:t>
-      </w:r>
-      <w:proofErr w:type="spellEnd"/>
-      <w:r>
-        <w:t xml:space="preserve">[0], </w:t>
-      </w:r>
-      <w:proofErr w:type="spellStart"/>
-      <w:r>
-        <w:t>g_imag</w:t>
-      </w:r>
-      <w:proofErr w:type="spellEnd"/>
-      <w:r>
-        <w:t xml:space="preserve">[0], </w:t>
-      </w:r>
-      <w:proofErr w:type="spellStart"/>
-      <w:r>
-        <w:t>g_real</w:t>
-      </w:r>
-      <w:proofErr w:type="spellEnd"/>
-      <w:r>
-        <w:t>[1],</w:t>
-      </w:r>
-      <w:proofErr w:type="spellStart"/>
-      <w:r>
-        <w:t>g_imag</w:t>
-      </w:r>
-      <w:proofErr w:type="spellEnd"/>
-      <w:r>
-        <w:t>[1]…..,</w:t>
-      </w:r>
-      <w:proofErr w:type="spellStart"/>
-      <w:r>
-        <w:t>g_real</w:t>
-      </w:r>
-      <w:proofErr w:type="spellEnd"/>
-      <w:r>
-        <w:t>[7],</w:t>
-      </w:r>
-      <w:proofErr w:type="spellStart"/>
-      <w:r>
-        <w:t>g_imag</w:t>
-      </w:r>
-      <w:proofErr w:type="spellEnd"/>
-      <w:r>
-        <w:t>[7</w:t>
+        <w:t xml:space="preserve"> g_real[0], g_imag[0], g_real[1],g_imag[1]…..,g_real[7],g_imag[7</w:t>
       </w:r>
       <w:r>
         <w:t xml:space="preserve">] store the results of stage </w:t>
@@ -4747,7 +4659,7 @@
         </w:rPr>
         <w:lastRenderedPageBreak/>
         <w:drawing>
-          <wp:inline distT="0" distB="0" distL="0" distR="0" wp14:anchorId="58542E92" wp14:editId="504EF525">
+          <wp:inline distT="0" distB="0" distL="0" distR="0" wp14:anchorId="58542E92" wp14:editId="54A1B0A4">
             <wp:extent cx="4161099" cy="1775360"/>
             <wp:effectExtent l="0" t="0" r="0" b="0"/>
             <wp:docPr id="1149794627" name="Picture 10" descr="Image"/>
@@ -4984,58 +4896,7 @@
         <w:t xml:space="preserve"> computations, </w:t>
       </w:r>
       <w:r>
-        <w:t xml:space="preserve">the contents of the registers </w:t>
-      </w:r>
-      <w:proofErr w:type="spellStart"/>
-      <w:r>
-        <w:t>g_real</w:t>
-      </w:r>
-      <w:proofErr w:type="spellEnd"/>
-      <w:r>
-        <w:t xml:space="preserve">[0], </w:t>
-      </w:r>
-      <w:proofErr w:type="spellStart"/>
-      <w:r>
-        <w:t>g_imag</w:t>
-      </w:r>
-      <w:proofErr w:type="spellEnd"/>
-      <w:r>
-        <w:t xml:space="preserve">[0], </w:t>
-      </w:r>
-      <w:proofErr w:type="spellStart"/>
-      <w:r>
-        <w:t>g_real</w:t>
-      </w:r>
-      <w:proofErr w:type="spellEnd"/>
-      <w:r>
-        <w:t>[1],</w:t>
-      </w:r>
-      <w:proofErr w:type="spellStart"/>
-      <w:r>
-        <w:t>g_imag</w:t>
-      </w:r>
-      <w:proofErr w:type="spellEnd"/>
-      <w:r>
-        <w:t>[1]…..,</w:t>
-      </w:r>
-      <w:proofErr w:type="spellStart"/>
-      <w:r>
-        <w:t>g_real</w:t>
-      </w:r>
-      <w:proofErr w:type="spellEnd"/>
-      <w:r>
-        <w:t>[7],</w:t>
-      </w:r>
-      <w:proofErr w:type="spellStart"/>
-      <w:r>
-        <w:t>g_imag</w:t>
-      </w:r>
-      <w:proofErr w:type="spellEnd"/>
-      <w:r>
-        <w:t>[7]</w:t>
-      </w:r>
-      <w:r>
-        <w:t xml:space="preserve"> will be the inputs and the results are stored in the registers </w:t>
+        <w:t xml:space="preserve">the contents of the registers g_real[0], g_imag[0], g_real[1],g_imag[1]…..,g_real[7],g_imag[7] will be the inputs and the results are stored in the registers </w:t>
       </w:r>
     </w:p>
     <w:p>
@@ -5055,7 +4916,7 @@
           <w:noProof/>
         </w:rPr>
         <w:drawing>
-          <wp:inline distT="0" distB="0" distL="0" distR="0" wp14:anchorId="7F157FBD" wp14:editId="7363A21C">
+          <wp:inline distT="0" distB="0" distL="0" distR="0" wp14:anchorId="7F157FBD" wp14:editId="03CFC413">
             <wp:extent cx="4427143" cy="1383175"/>
             <wp:effectExtent l="0" t="0" r="0" b="7620"/>
             <wp:docPr id="733837902" name="Picture 18" descr="Image"/>
@@ -5204,21 +5065,8 @@
       <w:r>
         <w:t xml:space="preserve">temp0 =  </w:t>
       </w:r>
-      <w:proofErr w:type="spellStart"/>
-      <w:r>
-        <w:t>h_real</w:t>
-      </w:r>
-      <w:proofErr w:type="spellEnd"/>
-      <w:r>
-        <w:t xml:space="preserve">[5] + </w:t>
-      </w:r>
-      <w:proofErr w:type="spellStart"/>
-      <w:r>
-        <w:t>h_imag</w:t>
-      </w:r>
-      <w:proofErr w:type="spellEnd"/>
-      <w:r>
-        <w:t>[5]</w:t>
+      <w:r>
+        <w:t>h_real[5] + h_imag[5]</w:t>
       </w:r>
     </w:p>
     <w:p>
@@ -5234,32 +5082,10 @@
         <w:jc w:val="both"/>
       </w:pPr>
       <w:r>
-        <w:t>temp</w:t>
-      </w:r>
-      <w:r>
-        <w:t>1</w:t>
-      </w:r>
-      <w:r>
-        <w:t xml:space="preserve"> = </w:t>
-      </w:r>
-      <w:r>
-        <w:t xml:space="preserve"> </w:t>
-      </w:r>
-      <w:proofErr w:type="spellStart"/>
-      <w:r>
-        <w:t>h_imag</w:t>
-      </w:r>
-      <w:proofErr w:type="spellEnd"/>
-      <w:r>
-        <w:t xml:space="preserve">[5] - </w:t>
-      </w:r>
-      <w:proofErr w:type="spellStart"/>
-      <w:r>
-        <w:t>h_real</w:t>
-      </w:r>
-      <w:proofErr w:type="spellEnd"/>
-      <w:r>
-        <w:t>[5]</w:t>
+        <w:t xml:space="preserve">temp1 =  </w:t>
+      </w:r>
+      <w:r>
+        <w:t>h_imag[5] - h_real[5]</w:t>
       </w:r>
     </w:p>
     <w:p>
@@ -5275,32 +5101,10 @@
         <w:jc w:val="both"/>
       </w:pPr>
       <w:r>
-        <w:t>temp</w:t>
-      </w:r>
-      <w:r>
-        <w:t>2</w:t>
-      </w:r>
-      <w:r>
-        <w:t xml:space="preserve"> = </w:t>
-      </w:r>
-      <w:r>
-        <w:t xml:space="preserve"> </w:t>
-      </w:r>
-      <w:proofErr w:type="spellStart"/>
-      <w:r>
-        <w:t>h_imag</w:t>
-      </w:r>
-      <w:proofErr w:type="spellEnd"/>
-      <w:r>
-        <w:t xml:space="preserve">[7] - </w:t>
-      </w:r>
-      <w:proofErr w:type="spellStart"/>
-      <w:r>
-        <w:t>h_real</w:t>
-      </w:r>
-      <w:proofErr w:type="spellEnd"/>
-      <w:r>
-        <w:t>[7]</w:t>
+        <w:t xml:space="preserve">temp2 =  </w:t>
+      </w:r>
+      <w:r>
+        <w:t>h_imag[7] - h_real[7]</w:t>
       </w:r>
     </w:p>
     <w:p>
@@ -5316,32 +5120,10 @@
         <w:jc w:val="both"/>
       </w:pPr>
       <w:r>
-        <w:t>temp</w:t>
-      </w:r>
-      <w:r>
-        <w:t>3</w:t>
-      </w:r>
-      <w:r>
-        <w:t xml:space="preserve"> = </w:t>
-      </w:r>
-      <w:r>
-        <w:t>-(</w:t>
-      </w:r>
-      <w:proofErr w:type="spellStart"/>
-      <w:r>
-        <w:t>h_imag</w:t>
-      </w:r>
-      <w:proofErr w:type="spellEnd"/>
-      <w:r>
-        <w:t xml:space="preserve">[7] + </w:t>
-      </w:r>
-      <w:proofErr w:type="spellStart"/>
-      <w:r>
-        <w:t>h_real</w:t>
-      </w:r>
-      <w:proofErr w:type="spellEnd"/>
-      <w:r>
-        <w:t>[7])</w:t>
+        <w:t xml:space="preserve">temp3 = </w:t>
+      </w:r>
+      <w:r>
+        <w:t>-(h_imag[7] + h_real[7])</w:t>
       </w:r>
     </w:p>
     <w:p>
@@ -5498,103 +5280,7 @@
         <w:jc w:val="both"/>
       </w:pPr>
       <w:r>
-        <w:t xml:space="preserve">Here the contents of </w:t>
-      </w:r>
-      <w:proofErr w:type="spellStart"/>
-      <w:r>
-        <w:t>h_real</w:t>
-      </w:r>
-      <w:proofErr w:type="spellEnd"/>
-      <w:r>
-        <w:t>[0],</w:t>
-      </w:r>
-      <w:proofErr w:type="spellStart"/>
-      <w:r>
-        <w:t>h_imag</w:t>
-      </w:r>
-      <w:proofErr w:type="spellEnd"/>
-      <w:r>
-        <w:t>[0],</w:t>
-      </w:r>
-      <w:proofErr w:type="spellStart"/>
-      <w:r>
-        <w:t>h_real</w:t>
-      </w:r>
-      <w:proofErr w:type="spellEnd"/>
-      <w:r>
-        <w:t>[1],</w:t>
-      </w:r>
-      <w:proofErr w:type="spellStart"/>
-      <w:r>
-        <w:t>h_imag</w:t>
-      </w:r>
-      <w:proofErr w:type="spellEnd"/>
-      <w:r>
-        <w:t>[1]…..,</w:t>
-      </w:r>
-      <w:proofErr w:type="spellStart"/>
-      <w:r>
-        <w:t>h_real</w:t>
-      </w:r>
-      <w:proofErr w:type="spellEnd"/>
-      <w:r>
-        <w:t>[7].</w:t>
-      </w:r>
-      <w:proofErr w:type="spellStart"/>
-      <w:r>
-        <w:t>h_imag</w:t>
-      </w:r>
-      <w:proofErr w:type="spellEnd"/>
-      <w:r>
-        <w:t xml:space="preserve">[7] act as inputs and the final output is stored in the registers </w:t>
-      </w:r>
-      <w:proofErr w:type="spellStart"/>
-      <w:r>
-        <w:t>i_real</w:t>
-      </w:r>
-      <w:proofErr w:type="spellEnd"/>
-      <w:r>
-        <w:t>[0],</w:t>
-      </w:r>
-      <w:proofErr w:type="spellStart"/>
-      <w:r>
-        <w:t>i_imag</w:t>
-      </w:r>
-      <w:proofErr w:type="spellEnd"/>
-      <w:r>
-        <w:t>[0],</w:t>
-      </w:r>
-      <w:proofErr w:type="spellStart"/>
-      <w:r>
-        <w:t>i_real</w:t>
-      </w:r>
-      <w:proofErr w:type="spellEnd"/>
-      <w:r>
-        <w:t>[1],</w:t>
-      </w:r>
-      <w:proofErr w:type="spellStart"/>
-      <w:r>
-        <w:t>i_imag</w:t>
-      </w:r>
-      <w:proofErr w:type="spellEnd"/>
-      <w:r>
-        <w:t>[1],….</w:t>
-      </w:r>
-      <w:proofErr w:type="spellStart"/>
-      <w:r>
-        <w:t>i_real</w:t>
-      </w:r>
-      <w:proofErr w:type="spellEnd"/>
-      <w:r>
-        <w:t>[7],</w:t>
-      </w:r>
-      <w:proofErr w:type="spellStart"/>
-      <w:r>
-        <w:t>i_imag</w:t>
-      </w:r>
-      <w:proofErr w:type="spellEnd"/>
-      <w:r>
-        <w:t>[7].</w:t>
+        <w:t>Here the contents of h_real[0],h_imag[0],h_real[1],h_imag[1]…..,h_real[7].h_imag[7] act as inputs and the final output is stored in the registers i_real[0],i_imag[0],i_real[1],i_imag[1],….i_real[7],i_imag[7].</w:t>
       </w:r>
     </w:p>
     <w:p>
@@ -5816,13 +5502,8 @@
         <w:t>DSP Tricks: Computing inverse FFTs using the forward FFT</w:t>
       </w:r>
       <w:r>
-        <w:t xml:space="preserve">” – </w:t>
-      </w:r>
-      <w:proofErr w:type="spellStart"/>
-      <w:r>
-        <w:t>embedded,com</w:t>
-      </w:r>
-      <w:proofErr w:type="spellEnd"/>
+        <w:t>” – embedded,com</w:t>
+      </w:r>
     </w:p>
     <w:p>
       <w:pPr>

</xml_diff>

<commit_message>
changes in the trade offs part in the report.
</commit_message>
<xml_diff>
--- a/ESDCS_Project_Report.docx
+++ b/ESDCS_Project_Report.docx
@@ -573,7 +573,7 @@
           <w:noProof/>
         </w:rPr>
         <w:drawing>
-          <wp:inline distT="0" distB="0" distL="0" distR="0" wp14:anchorId="7B835B45" wp14:editId="7F6D6873">
+          <wp:inline distT="0" distB="0" distL="0" distR="0" wp14:anchorId="7B835B45" wp14:editId="5C559F3C">
             <wp:extent cx="4570208" cy="2876308"/>
             <wp:effectExtent l="0" t="0" r="1905" b="635"/>
             <wp:docPr id="2104708600" name="Picture 9" descr="image"/>
@@ -657,7 +657,7 @@
           <w:noProof/>
         </w:rPr>
         <w:drawing>
-          <wp:inline distT="0" distB="0" distL="0" distR="0" wp14:anchorId="06C0E6C3" wp14:editId="3178B967">
+          <wp:inline distT="0" distB="0" distL="0" distR="0" wp14:anchorId="06C0E6C3" wp14:editId="018166E9">
             <wp:extent cx="3877639" cy="3217762"/>
             <wp:effectExtent l="0" t="0" r="8890" b="1905"/>
             <wp:docPr id="1352279395" name="Picture 11" descr="image"/>
@@ -864,7 +864,7 @@
           <w:noProof/>
         </w:rPr>
         <w:drawing>
-          <wp:inline distT="0" distB="0" distL="0" distR="0" wp14:anchorId="625B3A06" wp14:editId="42FAFAEA">
+          <wp:inline distT="0" distB="0" distL="0" distR="0" wp14:anchorId="625B3A06" wp14:editId="02F16376">
             <wp:extent cx="3687523" cy="3177251"/>
             <wp:effectExtent l="0" t="0" r="8255" b="4445"/>
             <wp:docPr id="129584604" name="Picture 12" descr="image"/>
@@ -1079,10 +1079,22 @@
           <w:b/>
           <w:bCs/>
         </w:rPr>
-        <w:t xml:space="preserve"> MHz</w:t>
-      </w:r>
-      <w:r>
-        <w:t xml:space="preserve">. </w:t>
+        <w:t xml:space="preserve"> </w:t>
+      </w:r>
+      <w:proofErr w:type="spellStart"/>
+      <w:r>
+        <w:rPr>
+          <w:b/>
+          <w:bCs/>
+        </w:rPr>
+        <w:t>MHz</w:t>
+      </w:r>
+      <w:r>
+        <w:t>.</w:t>
+      </w:r>
+      <w:proofErr w:type="spellEnd"/>
+      <w:r>
+        <w:t xml:space="preserve"> </w:t>
       </w:r>
     </w:p>
     <w:p>
@@ -1379,11 +1391,20 @@
           <w:b/>
           <w:bCs/>
         </w:rPr>
-        <w:t xml:space="preserve"> MHz.</w:t>
-      </w:r>
-      <w:r>
         <w:t xml:space="preserve"> </w:t>
       </w:r>
+      <w:proofErr w:type="spellStart"/>
+      <w:r>
+        <w:rPr>
+          <w:b/>
+          <w:bCs/>
+        </w:rPr>
+        <w:t>MHz.</w:t>
+      </w:r>
+      <w:proofErr w:type="spellEnd"/>
+      <w:r>
+        <w:t xml:space="preserve"> </w:t>
+      </w:r>
     </w:p>
     <w:p>
       <w:pPr>
@@ -1451,7 +1472,7 @@
           <w:noProof/>
         </w:rPr>
         <w:drawing>
-          <wp:inline distT="0" distB="0" distL="0" distR="0" wp14:anchorId="0A5D481F" wp14:editId="2B7858FF">
+          <wp:inline distT="0" distB="0" distL="0" distR="0" wp14:anchorId="0A5D481F" wp14:editId="3BE608EE">
             <wp:extent cx="2974694" cy="3009958"/>
             <wp:effectExtent l="0" t="0" r="0" b="0"/>
             <wp:docPr id="1623547503" name="Picture 14" descr="image"/>
@@ -2215,7 +2236,23 @@
                 <w:b/>
                 <w:bCs/>
               </w:rPr>
-              <w:t xml:space="preserve"> (mW) </w:t>
+              <w:t xml:space="preserve"> (</w:t>
+            </w:r>
+            <w:proofErr w:type="spellStart"/>
+            <w:r>
+              <w:rPr>
+                <w:b/>
+                <w:bCs/>
+              </w:rPr>
+              <w:t>mW</w:t>
+            </w:r>
+            <w:proofErr w:type="spellEnd"/>
+            <w:r>
+              <w:rPr>
+                <w:b/>
+                <w:bCs/>
+              </w:rPr>
+              <w:t xml:space="preserve">) </w:t>
             </w:r>
           </w:p>
         </w:tc>
@@ -2286,7 +2323,23 @@
                 <w:b/>
                 <w:bCs/>
               </w:rPr>
-              <w:t xml:space="preserve"> (pJ)</w:t>
+              <w:t xml:space="preserve"> (</w:t>
+            </w:r>
+            <w:proofErr w:type="spellStart"/>
+            <w:r>
+              <w:rPr>
+                <w:b/>
+                <w:bCs/>
+              </w:rPr>
+              <w:t>pJ</w:t>
+            </w:r>
+            <w:proofErr w:type="spellEnd"/>
+            <w:r>
+              <w:rPr>
+                <w:b/>
+                <w:bCs/>
+              </w:rPr>
+              <w:t>)</w:t>
             </w:r>
           </w:p>
         </w:tc>
@@ -3814,8 +3867,36 @@
           <w:bCs/>
           <w:u w:val="single"/>
         </w:rPr>
-        <w:t>Modifying the fft circuit to compute inverse fft</w:t>
-      </w:r>
+        <w:t xml:space="preserve">Modifying the </w:t>
+      </w:r>
+      <w:proofErr w:type="spellStart"/>
+      <w:r>
+        <w:rPr>
+          <w:b/>
+          <w:bCs/>
+          <w:u w:val="single"/>
+        </w:rPr>
+        <w:t>fft</w:t>
+      </w:r>
+      <w:proofErr w:type="spellEnd"/>
+      <w:r>
+        <w:rPr>
+          <w:b/>
+          <w:bCs/>
+          <w:u w:val="single"/>
+        </w:rPr>
+        <w:t xml:space="preserve"> circuit to compute inverse </w:t>
+      </w:r>
+      <w:proofErr w:type="spellStart"/>
+      <w:r>
+        <w:rPr>
+          <w:b/>
+          <w:bCs/>
+          <w:u w:val="single"/>
+        </w:rPr>
+        <w:t>fft</w:t>
+      </w:r>
+      <w:proofErr w:type="spellEnd"/>
     </w:p>
     <w:p>
       <w:pPr>
@@ -3829,7 +3910,15 @@
         </w:tabs>
       </w:pPr>
       <w:r>
-        <w:t>Inverse fft can be computed using Data Swapping technique, as shown below:</w:t>
+        <w:t xml:space="preserve">Inverse </w:t>
+      </w:r>
+      <w:proofErr w:type="spellStart"/>
+      <w:r>
+        <w:t>fft</w:t>
+      </w:r>
+      <w:proofErr w:type="spellEnd"/>
+      <w:r>
+        <w:t xml:space="preserve"> can be computed using Data Swapping technique, as shown below:</w:t>
       </w:r>
     </w:p>
     <w:p>
@@ -4358,7 +4447,7 @@
           <w:noProof/>
         </w:rPr>
         <w:drawing>
-          <wp:inline distT="0" distB="0" distL="0" distR="0" wp14:anchorId="6FE8465D" wp14:editId="5A027611">
+          <wp:inline distT="0" distB="0" distL="0" distR="0" wp14:anchorId="6FE8465D" wp14:editId="093E739D">
             <wp:extent cx="4514127" cy="1634408"/>
             <wp:effectExtent l="0" t="0" r="1270" b="4445"/>
             <wp:docPr id="198618804" name="Picture 8" descr="Image"/>
@@ -4420,7 +4509,23 @@
         <w:jc w:val="both"/>
       </w:pPr>
       <w:r>
-        <w:t>Here as well only two signals in_real and in_imag are shown for brevity of block diagram.</w:t>
+        <w:t xml:space="preserve">Here as well only two signals </w:t>
+      </w:r>
+      <w:proofErr w:type="spellStart"/>
+      <w:r>
+        <w:t>in_real</w:t>
+      </w:r>
+      <w:proofErr w:type="spellEnd"/>
+      <w:r>
+        <w:t xml:space="preserve"> and </w:t>
+      </w:r>
+      <w:proofErr w:type="spellStart"/>
+      <w:r>
+        <w:t>in_imag</w:t>
+      </w:r>
+      <w:proofErr w:type="spellEnd"/>
+      <w:r>
+        <w:t xml:space="preserve"> are shown for brevity of block diagram.</w:t>
       </w:r>
     </w:p>
     <w:p>
@@ -4619,7 +4724,55 @@
         <w:t>egisters</w:t>
       </w:r>
       <w:r>
-        <w:t xml:space="preserve"> g_real[0], g_imag[0], g_real[1],g_imag[1]…..,g_real[7],g_imag[7</w:t>
+        <w:t xml:space="preserve"> </w:t>
+      </w:r>
+      <w:proofErr w:type="spellStart"/>
+      <w:r>
+        <w:t>g_real</w:t>
+      </w:r>
+      <w:proofErr w:type="spellEnd"/>
+      <w:r>
+        <w:t xml:space="preserve">[0], </w:t>
+      </w:r>
+      <w:proofErr w:type="spellStart"/>
+      <w:r>
+        <w:t>g_imag</w:t>
+      </w:r>
+      <w:proofErr w:type="spellEnd"/>
+      <w:r>
+        <w:t xml:space="preserve">[0], </w:t>
+      </w:r>
+      <w:proofErr w:type="spellStart"/>
+      <w:r>
+        <w:t>g_real</w:t>
+      </w:r>
+      <w:proofErr w:type="spellEnd"/>
+      <w:r>
+        <w:t>[1],</w:t>
+      </w:r>
+      <w:proofErr w:type="spellStart"/>
+      <w:r>
+        <w:t>g_imag</w:t>
+      </w:r>
+      <w:proofErr w:type="spellEnd"/>
+      <w:r>
+        <w:t>[1]…..,</w:t>
+      </w:r>
+      <w:proofErr w:type="spellStart"/>
+      <w:r>
+        <w:t>g_real</w:t>
+      </w:r>
+      <w:proofErr w:type="spellEnd"/>
+      <w:r>
+        <w:t>[7],</w:t>
+      </w:r>
+      <w:proofErr w:type="spellStart"/>
+      <w:r>
+        <w:t>g_imag</w:t>
+      </w:r>
+      <w:proofErr w:type="spellEnd"/>
+      <w:r>
+        <w:t>[7</w:t>
       </w:r>
       <w:r>
         <w:t xml:space="preserve">] store the results of stage </w:t>
@@ -4659,7 +4812,7 @@
         </w:rPr>
         <w:lastRenderedPageBreak/>
         <w:drawing>
-          <wp:inline distT="0" distB="0" distL="0" distR="0" wp14:anchorId="58542E92" wp14:editId="54A1B0A4">
+          <wp:inline distT="0" distB="0" distL="0" distR="0" wp14:anchorId="58542E92" wp14:editId="5E6FFCB4">
             <wp:extent cx="4161099" cy="1775360"/>
             <wp:effectExtent l="0" t="0" r="0" b="0"/>
             <wp:docPr id="1149794627" name="Picture 10" descr="Image"/>
@@ -4896,7 +5049,55 @@
         <w:t xml:space="preserve"> computations, </w:t>
       </w:r>
       <w:r>
-        <w:t xml:space="preserve">the contents of the registers g_real[0], g_imag[0], g_real[1],g_imag[1]…..,g_real[7],g_imag[7] will be the inputs and the results are stored in the registers </w:t>
+        <w:t xml:space="preserve">the contents of the registers </w:t>
+      </w:r>
+      <w:proofErr w:type="spellStart"/>
+      <w:r>
+        <w:t>g_real</w:t>
+      </w:r>
+      <w:proofErr w:type="spellEnd"/>
+      <w:r>
+        <w:t xml:space="preserve">[0], </w:t>
+      </w:r>
+      <w:proofErr w:type="spellStart"/>
+      <w:r>
+        <w:t>g_imag</w:t>
+      </w:r>
+      <w:proofErr w:type="spellEnd"/>
+      <w:r>
+        <w:t xml:space="preserve">[0], </w:t>
+      </w:r>
+      <w:proofErr w:type="spellStart"/>
+      <w:r>
+        <w:t>g_real</w:t>
+      </w:r>
+      <w:proofErr w:type="spellEnd"/>
+      <w:r>
+        <w:t>[1],</w:t>
+      </w:r>
+      <w:proofErr w:type="spellStart"/>
+      <w:r>
+        <w:t>g_imag</w:t>
+      </w:r>
+      <w:proofErr w:type="spellEnd"/>
+      <w:r>
+        <w:t>[1]…..,</w:t>
+      </w:r>
+      <w:proofErr w:type="spellStart"/>
+      <w:r>
+        <w:t>g_real</w:t>
+      </w:r>
+      <w:proofErr w:type="spellEnd"/>
+      <w:r>
+        <w:t>[7],</w:t>
+      </w:r>
+      <w:proofErr w:type="spellStart"/>
+      <w:r>
+        <w:t>g_imag</w:t>
+      </w:r>
+      <w:proofErr w:type="spellEnd"/>
+      <w:r>
+        <w:t xml:space="preserve">[7] will be the inputs and the results are stored in the registers </w:t>
       </w:r>
     </w:p>
     <w:p>
@@ -4916,7 +5117,7 @@
           <w:noProof/>
         </w:rPr>
         <w:drawing>
-          <wp:inline distT="0" distB="0" distL="0" distR="0" wp14:anchorId="7F157FBD" wp14:editId="03CFC413">
+          <wp:inline distT="0" distB="0" distL="0" distR="0" wp14:anchorId="7F157FBD" wp14:editId="33A1BA2C">
             <wp:extent cx="4427143" cy="1383175"/>
             <wp:effectExtent l="0" t="0" r="0" b="7620"/>
             <wp:docPr id="733837902" name="Picture 18" descr="Image"/>
@@ -5065,8 +5266,21 @@
       <w:r>
         <w:t xml:space="preserve">temp0 =  </w:t>
       </w:r>
-      <w:r>
-        <w:t>h_real[5] + h_imag[5]</w:t>
+      <w:proofErr w:type="spellStart"/>
+      <w:r>
+        <w:t>h_real</w:t>
+      </w:r>
+      <w:proofErr w:type="spellEnd"/>
+      <w:r>
+        <w:t xml:space="preserve">[5] + </w:t>
+      </w:r>
+      <w:proofErr w:type="spellStart"/>
+      <w:r>
+        <w:t>h_imag</w:t>
+      </w:r>
+      <w:proofErr w:type="spellEnd"/>
+      <w:r>
+        <w:t>[5]</w:t>
       </w:r>
     </w:p>
     <w:p>
@@ -5084,8 +5298,21 @@
       <w:r>
         <w:t xml:space="preserve">temp1 =  </w:t>
       </w:r>
-      <w:r>
-        <w:t>h_imag[5] - h_real[5]</w:t>
+      <w:proofErr w:type="spellStart"/>
+      <w:r>
+        <w:t>h_imag</w:t>
+      </w:r>
+      <w:proofErr w:type="spellEnd"/>
+      <w:r>
+        <w:t xml:space="preserve">[5] - </w:t>
+      </w:r>
+      <w:proofErr w:type="spellStart"/>
+      <w:r>
+        <w:t>h_real</w:t>
+      </w:r>
+      <w:proofErr w:type="spellEnd"/>
+      <w:r>
+        <w:t>[5]</w:t>
       </w:r>
     </w:p>
     <w:p>
@@ -5103,8 +5330,21 @@
       <w:r>
         <w:t xml:space="preserve">temp2 =  </w:t>
       </w:r>
-      <w:r>
-        <w:t>h_imag[7] - h_real[7]</w:t>
+      <w:proofErr w:type="spellStart"/>
+      <w:r>
+        <w:t>h_imag</w:t>
+      </w:r>
+      <w:proofErr w:type="spellEnd"/>
+      <w:r>
+        <w:t xml:space="preserve">[7] - </w:t>
+      </w:r>
+      <w:proofErr w:type="spellStart"/>
+      <w:r>
+        <w:t>h_real</w:t>
+      </w:r>
+      <w:proofErr w:type="spellEnd"/>
+      <w:r>
+        <w:t>[7]</w:t>
       </w:r>
     </w:p>
     <w:p>
@@ -5123,7 +5363,23 @@
         <w:t xml:space="preserve">temp3 = </w:t>
       </w:r>
       <w:r>
-        <w:t>-(h_imag[7] + h_real[7])</w:t>
+        <w:t>-(</w:t>
+      </w:r>
+      <w:proofErr w:type="spellStart"/>
+      <w:r>
+        <w:t>h_imag</w:t>
+      </w:r>
+      <w:proofErr w:type="spellEnd"/>
+      <w:r>
+        <w:t xml:space="preserve">[7] + </w:t>
+      </w:r>
+      <w:proofErr w:type="spellStart"/>
+      <w:r>
+        <w:t>h_real</w:t>
+      </w:r>
+      <w:proofErr w:type="spellEnd"/>
+      <w:r>
+        <w:t>[7])</w:t>
       </w:r>
     </w:p>
     <w:p>
@@ -5280,7 +5536,103 @@
         <w:jc w:val="both"/>
       </w:pPr>
       <w:r>
-        <w:t>Here the contents of h_real[0],h_imag[0],h_real[1],h_imag[1]…..,h_real[7].h_imag[7] act as inputs and the final output is stored in the registers i_real[0],i_imag[0],i_real[1],i_imag[1],….i_real[7],i_imag[7].</w:t>
+        <w:t xml:space="preserve">Here the contents of </w:t>
+      </w:r>
+      <w:proofErr w:type="spellStart"/>
+      <w:r>
+        <w:t>h_real</w:t>
+      </w:r>
+      <w:proofErr w:type="spellEnd"/>
+      <w:r>
+        <w:t>[0],</w:t>
+      </w:r>
+      <w:proofErr w:type="spellStart"/>
+      <w:r>
+        <w:t>h_imag</w:t>
+      </w:r>
+      <w:proofErr w:type="spellEnd"/>
+      <w:r>
+        <w:t>[0],</w:t>
+      </w:r>
+      <w:proofErr w:type="spellStart"/>
+      <w:r>
+        <w:t>h_real</w:t>
+      </w:r>
+      <w:proofErr w:type="spellEnd"/>
+      <w:r>
+        <w:t>[1],</w:t>
+      </w:r>
+      <w:proofErr w:type="spellStart"/>
+      <w:r>
+        <w:t>h_imag</w:t>
+      </w:r>
+      <w:proofErr w:type="spellEnd"/>
+      <w:r>
+        <w:t>[1]…..,</w:t>
+      </w:r>
+      <w:proofErr w:type="spellStart"/>
+      <w:r>
+        <w:t>h_real</w:t>
+      </w:r>
+      <w:proofErr w:type="spellEnd"/>
+      <w:r>
+        <w:t>[7].</w:t>
+      </w:r>
+      <w:proofErr w:type="spellStart"/>
+      <w:r>
+        <w:t>h_imag</w:t>
+      </w:r>
+      <w:proofErr w:type="spellEnd"/>
+      <w:r>
+        <w:t xml:space="preserve">[7] act as inputs and the final output is stored in the registers </w:t>
+      </w:r>
+      <w:proofErr w:type="spellStart"/>
+      <w:r>
+        <w:t>i_real</w:t>
+      </w:r>
+      <w:proofErr w:type="spellEnd"/>
+      <w:r>
+        <w:t>[0],</w:t>
+      </w:r>
+      <w:proofErr w:type="spellStart"/>
+      <w:r>
+        <w:t>i_imag</w:t>
+      </w:r>
+      <w:proofErr w:type="spellEnd"/>
+      <w:r>
+        <w:t>[0],</w:t>
+      </w:r>
+      <w:proofErr w:type="spellStart"/>
+      <w:r>
+        <w:t>i_real</w:t>
+      </w:r>
+      <w:proofErr w:type="spellEnd"/>
+      <w:r>
+        <w:t>[1],</w:t>
+      </w:r>
+      <w:proofErr w:type="spellStart"/>
+      <w:r>
+        <w:t>i_imag</w:t>
+      </w:r>
+      <w:proofErr w:type="spellEnd"/>
+      <w:r>
+        <w:t>[1],….</w:t>
+      </w:r>
+      <w:proofErr w:type="spellStart"/>
+      <w:r>
+        <w:t>i_real</w:t>
+      </w:r>
+      <w:proofErr w:type="spellEnd"/>
+      <w:r>
+        <w:t>[7],</w:t>
+      </w:r>
+      <w:proofErr w:type="spellStart"/>
+      <w:r>
+        <w:t>i_imag</w:t>
+      </w:r>
+      <w:proofErr w:type="spellEnd"/>
+      <w:r>
+        <w:t>[7].</w:t>
       </w:r>
     </w:p>
     <w:p>
@@ -5456,11 +5808,19 @@
     </w:p>
     <w:p>
       <w:pPr>
+        <w:pStyle w:val="ListParagraph"/>
+        <w:numPr>
+          <w:ilvl w:val="0"/>
+          <w:numId w:val="28"/>
+        </w:numPr>
         <w:tabs>
           <w:tab w:val="left" w:pos="900"/>
         </w:tabs>
         <w:jc w:val="both"/>
       </w:pPr>
+      <w:r>
+        <w:t xml:space="preserve">As an improvement, pipelining can be implemented if we want to improve throughput. </w:t>
+      </w:r>
     </w:p>
     <w:p>
       <w:pPr>
@@ -5468,6 +5828,14 @@
           <w:tab w:val="left" w:pos="900"/>
         </w:tabs>
         <w:jc w:val="both"/>
+      </w:pPr>
+    </w:p>
+    <w:p>
+      <w:pPr>
+        <w:tabs>
+          <w:tab w:val="left" w:pos="900"/>
+        </w:tabs>
+        <w:jc w:val="both"/>
         <w:rPr>
           <w:b/>
           <w:bCs/>
@@ -5502,8 +5870,13 @@
         <w:t>DSP Tricks: Computing inverse FFTs using the forward FFT</w:t>
       </w:r>
       <w:r>
-        <w:t>” – embedded,com</w:t>
-      </w:r>
+        <w:t xml:space="preserve">” – </w:t>
+      </w:r>
+      <w:proofErr w:type="spellStart"/>
+      <w:r>
+        <w:t>embedded,com</w:t>
+      </w:r>
+      <w:proofErr w:type="spellEnd"/>
     </w:p>
     <w:p>
       <w:pPr>

</xml_diff>